<commit_message>
Uploaded additional SI information, and updates to .tex file.
</commit_message>
<xml_diff>
--- a/Responses/comments_SAMPL5_comparison.docx
+++ b/Responses/comments_SAMPL5_comparison.docx
@@ -1,6 +1,6 @@
 
 <file path=word/document.xml><?xml version="1.0" encoding="utf-8"?>
-<w:document xmlns:wpc="http://schemas.microsoft.com/office/word/2010/wordprocessingCanvas" xmlns:cx="http://schemas.microsoft.com/office/drawing/2014/chartex" xmlns:cx1="http://schemas.microsoft.com/office/drawing/2015/9/8/chartex" xmlns:cx2="http://schemas.microsoft.com/office/drawing/2015/10/21/chartex" xmlns:mc="http://schemas.openxmlformats.org/markup-compatibility/2006" xmlns:o="urn:schemas-microsoft-com:office:office" xmlns:r="http://schemas.openxmlformats.org/officeDocument/2006/relationships" xmlns:m="http://schemas.openxmlformats.org/officeDocument/2006/math" xmlns:v="urn:schemas-microsoft-com:vml" xmlns:wp14="http://schemas.microsoft.com/office/word/2010/wordprocessingDrawing" xmlns:wp="http://schemas.openxmlformats.org/drawingml/2006/wordprocessingDrawing" xmlns:w10="urn:schemas-microsoft-com:office:word" xmlns:w="http://schemas.openxmlformats.org/wordprocessingml/2006/main" xmlns:w14="http://schemas.microsoft.com/office/word/2010/wordml" xmlns:w15="http://schemas.microsoft.com/office/word/2012/wordml" xmlns:w16se="http://schemas.microsoft.com/office/word/2015/wordml/symex" xmlns:wpg="http://schemas.microsoft.com/office/word/2010/wordprocessingGroup" xmlns:wpi="http://schemas.microsoft.com/office/word/2010/wordprocessingInk" xmlns:wne="http://schemas.microsoft.com/office/word/2006/wordml" xmlns:wps="http://schemas.microsoft.com/office/word/2010/wordprocessingShape" mc:Ignorable="w14 w15 w16se wp14">
+<w:document xmlns:wpc="http://schemas.microsoft.com/office/word/2010/wordprocessingCanvas" xmlns:mo="http://schemas.microsoft.com/office/mac/office/2008/main" xmlns:mc="http://schemas.openxmlformats.org/markup-compatibility/2006" xmlns:mv="urn:schemas-microsoft-com:mac:vml" xmlns:o="urn:schemas-microsoft-com:office:office" xmlns:r="http://schemas.openxmlformats.org/officeDocument/2006/relationships" xmlns:m="http://schemas.openxmlformats.org/officeDocument/2006/math" xmlns:v="urn:schemas-microsoft-com:vml" xmlns:wp14="http://schemas.microsoft.com/office/word/2010/wordprocessingDrawing" xmlns:wp="http://schemas.openxmlformats.org/drawingml/2006/wordprocessingDrawing" xmlns:w10="urn:schemas-microsoft-com:office:word" xmlns:w="http://schemas.openxmlformats.org/wordprocessingml/2006/main" xmlns:w14="http://schemas.microsoft.com/office/word/2010/wordml" xmlns:w15="http://schemas.microsoft.com/office/word/2012/wordml" xmlns:wpg="http://schemas.microsoft.com/office/word/2010/wordprocessingGroup" xmlns:wpi="http://schemas.microsoft.com/office/word/2010/wordprocessingInk" xmlns:wne="http://schemas.microsoft.com/office/word/2006/wordml" xmlns:wps="http://schemas.microsoft.com/office/word/2010/wordprocessingShape" mc:Ignorable="w14 w15 wp14">
   <w:body>
     <w:p>
       <w:pPr>
@@ -264,7 +264,23 @@
           <w:sz w:val="24"/>
           <w:szCs w:val="24"/>
         </w:rPr>
-        <w:t xml:space="preserve">-acid (OA) and tetra-endo-methyl </w:t>
+        <w:t>-acid (OA) and tetra-</w:t>
+      </w:r>
+      <w:proofErr w:type="spellStart"/>
+      <w:r>
+        <w:rPr>
+          <w:sz w:val="24"/>
+          <w:szCs w:val="24"/>
+        </w:rPr>
+        <w:t>endo</w:t>
+      </w:r>
+      <w:proofErr w:type="spellEnd"/>
+      <w:r>
+        <w:rPr>
+          <w:sz w:val="24"/>
+          <w:szCs w:val="24"/>
+        </w:rPr>
+        <w:t xml:space="preserve">-methyl </w:t>
       </w:r>
       <w:proofErr w:type="spellStart"/>
       <w:r>
@@ -309,12 +325,14 @@
     <w:p>
       <w:pPr>
         <w:rPr>
-          <w:sz w:val="24"/>
-          <w:szCs w:val="24"/>
-        </w:rPr>
-      </w:pPr>
-      <w:r>
-        <w:rPr>
+          <w:strike/>
+          <w:sz w:val="24"/>
+          <w:szCs w:val="24"/>
+        </w:rPr>
+      </w:pPr>
+      <w:r>
+        <w:rPr>
+          <w:strike/>
           <w:sz w:val="24"/>
           <w:szCs w:val="24"/>
         </w:rPr>
@@ -329,12 +347,14 @@
         <w:spacing w:after="0" w:line="240" w:lineRule="auto"/>
         <w:rPr>
           <w:rFonts w:ascii="Calibri" w:hAnsi="Calibri" w:cs="Calibri"/>
-          <w:sz w:val="24"/>
-          <w:szCs w:val="24"/>
-        </w:rPr>
-      </w:pPr>
-      <w:r>
-        <w:rPr>
+          <w:strike/>
+          <w:sz w:val="24"/>
+          <w:szCs w:val="24"/>
+        </w:rPr>
+      </w:pPr>
+      <w:r>
+        <w:rPr>
+          <w:strike/>
           <w:sz w:val="24"/>
           <w:szCs w:val="24"/>
         </w:rPr>
@@ -343,6 +363,7 @@
       <w:r>
         <w:rPr>
           <w:rFonts w:ascii="Calibri" w:hAnsi="Calibri" w:cs="Calibri"/>
+          <w:strike/>
           <w:sz w:val="24"/>
           <w:szCs w:val="24"/>
         </w:rPr>
@@ -357,13 +378,15 @@
         <w:spacing w:after="0" w:line="240" w:lineRule="auto"/>
         <w:rPr>
           <w:rFonts w:ascii="Calibri" w:hAnsi="Calibri" w:cs="Calibri"/>
-          <w:sz w:val="24"/>
-          <w:szCs w:val="24"/>
-        </w:rPr>
-      </w:pPr>
-      <w:r>
-        <w:rPr>
-          <w:rFonts w:ascii="Calibri" w:hAnsi="Calibri" w:cs="Calibri"/>
+          <w:strike/>
+          <w:sz w:val="24"/>
+          <w:szCs w:val="24"/>
+        </w:rPr>
+      </w:pPr>
+      <w:r>
+        <w:rPr>
+          <w:rFonts w:ascii="Calibri" w:hAnsi="Calibri" w:cs="Calibri"/>
+          <w:strike/>
           <w:sz w:val="24"/>
           <w:szCs w:val="24"/>
         </w:rPr>
@@ -373,6 +396,7 @@
       <w:r>
         <w:rPr>
           <w:rFonts w:ascii="Calibri" w:hAnsi="Calibri" w:cs="Calibri"/>
+          <w:strike/>
           <w:sz w:val="24"/>
           <w:szCs w:val="24"/>
         </w:rPr>
@@ -382,6 +406,7 @@
       <w:r>
         <w:rPr>
           <w:rFonts w:ascii="Calibri" w:hAnsi="Calibri" w:cs="Calibri"/>
+          <w:strike/>
           <w:sz w:val="24"/>
           <w:szCs w:val="24"/>
         </w:rPr>
@@ -391,6 +416,7 @@
       <w:r>
         <w:rPr>
           <w:rFonts w:ascii="Calibri" w:hAnsi="Calibri" w:cs="Calibri"/>
+          <w:strike/>
           <w:sz w:val="24"/>
           <w:szCs w:val="24"/>
         </w:rPr>
@@ -400,6 +426,7 @@
       <w:r>
         <w:rPr>
           <w:rFonts w:ascii="Calibri" w:hAnsi="Calibri" w:cs="Calibri"/>
+          <w:strike/>
           <w:sz w:val="24"/>
           <w:szCs w:val="24"/>
         </w:rPr>
@@ -410,13 +437,15 @@
       <w:pPr>
         <w:rPr>
           <w:rFonts w:ascii="Calibri" w:hAnsi="Calibri" w:cs="Calibri"/>
-          <w:sz w:val="24"/>
-          <w:szCs w:val="24"/>
-        </w:rPr>
-      </w:pPr>
-      <w:r>
-        <w:rPr>
-          <w:rFonts w:ascii="Calibri" w:hAnsi="Calibri" w:cs="Calibri"/>
+          <w:strike/>
+          <w:sz w:val="24"/>
+          <w:szCs w:val="24"/>
+        </w:rPr>
+      </w:pPr>
+      <w:r>
+        <w:rPr>
+          <w:rFonts w:ascii="Calibri" w:hAnsi="Calibri" w:cs="Calibri"/>
+          <w:strike/>
           <w:sz w:val="24"/>
           <w:szCs w:val="24"/>
         </w:rPr>
@@ -426,6 +455,7 @@
       <w:r>
         <w:rPr>
           <w:rFonts w:ascii="Calibri" w:hAnsi="Calibri" w:cs="Calibri"/>
+          <w:strike/>
           <w:sz w:val="24"/>
           <w:szCs w:val="24"/>
         </w:rPr>
@@ -435,15 +465,37 @@
       <w:r>
         <w:rPr>
           <w:rFonts w:ascii="Calibri" w:hAnsi="Calibri" w:cs="Calibri"/>
-          <w:sz w:val="24"/>
-          <w:szCs w:val="24"/>
-        </w:rPr>
-        <w:t xml:space="preserve"> Aided Mol Des 28:319–325. </w:t>
-      </w:r>
-      <w:proofErr w:type="spellStart"/>
-      <w:r>
-        <w:rPr>
-          <w:rFonts w:ascii="Calibri" w:hAnsi="Calibri" w:cs="Calibri"/>
+          <w:strike/>
+          <w:sz w:val="24"/>
+          <w:szCs w:val="24"/>
+        </w:rPr>
+        <w:t xml:space="preserve"> Aided </w:t>
+      </w:r>
+      <w:proofErr w:type="spellStart"/>
+      <w:r>
+        <w:rPr>
+          <w:rFonts w:ascii="Calibri" w:hAnsi="Calibri" w:cs="Calibri"/>
+          <w:strike/>
+          <w:sz w:val="24"/>
+          <w:szCs w:val="24"/>
+        </w:rPr>
+        <w:t>Mol</w:t>
+      </w:r>
+      <w:proofErr w:type="spellEnd"/>
+      <w:r>
+        <w:rPr>
+          <w:rFonts w:ascii="Calibri" w:hAnsi="Calibri" w:cs="Calibri"/>
+          <w:strike/>
+          <w:sz w:val="24"/>
+          <w:szCs w:val="24"/>
+        </w:rPr>
+        <w:t xml:space="preserve"> Des 28:319–325. </w:t>
+      </w:r>
+      <w:proofErr w:type="spellStart"/>
+      <w:r>
+        <w:rPr>
+          <w:rFonts w:ascii="Calibri" w:hAnsi="Calibri" w:cs="Calibri"/>
+          <w:strike/>
           <w:sz w:val="24"/>
           <w:szCs w:val="24"/>
         </w:rPr>
@@ -453,6 +505,7 @@
       <w:r>
         <w:rPr>
           <w:rFonts w:ascii="Calibri" w:hAnsi="Calibri" w:cs="Calibri"/>
+          <w:strike/>
           <w:sz w:val="24"/>
           <w:szCs w:val="24"/>
         </w:rPr>
@@ -463,23 +516,26 @@
       <w:pPr>
         <w:rPr>
           <w:rFonts w:ascii="Calibri" w:hAnsi="Calibri" w:cs="Calibri"/>
-          <w:sz w:val="24"/>
-          <w:szCs w:val="24"/>
-        </w:rPr>
-      </w:pPr>
-    </w:p>
-    <w:p>
-      <w:pPr>
-        <w:rPr>
-          <w:rFonts w:ascii="Calibri" w:hAnsi="Calibri" w:cs="Calibri"/>
-          <w:sz w:val="24"/>
-          <w:szCs w:val="24"/>
-        </w:rPr>
-      </w:pPr>
-      <w:proofErr w:type="spellStart"/>
-      <w:r>
-        <w:rPr>
-          <w:rFonts w:ascii="Calibri" w:hAnsi="Calibri" w:cs="Calibri"/>
+          <w:strike/>
+          <w:sz w:val="24"/>
+          <w:szCs w:val="24"/>
+        </w:rPr>
+      </w:pPr>
+    </w:p>
+    <w:p>
+      <w:pPr>
+        <w:rPr>
+          <w:rFonts w:ascii="Calibri" w:hAnsi="Calibri" w:cs="Calibri"/>
+          <w:strike/>
+          <w:sz w:val="24"/>
+          <w:szCs w:val="24"/>
+        </w:rPr>
+      </w:pPr>
+      <w:proofErr w:type="spellStart"/>
+      <w:r>
+        <w:rPr>
+          <w:rFonts w:ascii="Calibri" w:hAnsi="Calibri" w:cs="Calibri"/>
+          <w:strike/>
           <w:sz w:val="24"/>
           <w:szCs w:val="24"/>
         </w:rPr>
@@ -489,6 +545,7 @@
       <w:r>
         <w:rPr>
           <w:rFonts w:ascii="Calibri" w:hAnsi="Calibri" w:cs="Calibri"/>
+          <w:strike/>
           <w:sz w:val="24"/>
           <w:szCs w:val="24"/>
         </w:rPr>
@@ -503,14 +560,16 @@
         <w:spacing w:after="0" w:line="240" w:lineRule="auto"/>
         <w:rPr>
           <w:rFonts w:ascii="Calibri" w:hAnsi="Calibri" w:cs="Calibri"/>
-          <w:sz w:val="24"/>
-          <w:szCs w:val="24"/>
-        </w:rPr>
-      </w:pPr>
-      <w:proofErr w:type="spellStart"/>
-      <w:r>
-        <w:rPr>
-          <w:rFonts w:ascii="Calibri" w:hAnsi="Calibri" w:cs="Calibri"/>
+          <w:strike/>
+          <w:sz w:val="24"/>
+          <w:szCs w:val="24"/>
+        </w:rPr>
+      </w:pPr>
+      <w:proofErr w:type="spellStart"/>
+      <w:r>
+        <w:rPr>
+          <w:rFonts w:ascii="Calibri" w:hAnsi="Calibri" w:cs="Calibri"/>
+          <w:strike/>
           <w:sz w:val="24"/>
           <w:szCs w:val="24"/>
         </w:rPr>
@@ -520,6 +579,7 @@
       <w:r>
         <w:rPr>
           <w:rFonts w:ascii="Calibri" w:hAnsi="Calibri" w:cs="Calibri"/>
+          <w:strike/>
           <w:sz w:val="24"/>
           <w:szCs w:val="24"/>
         </w:rPr>
@@ -529,6 +589,7 @@
       <w:r>
         <w:rPr>
           <w:rFonts w:ascii="Calibri" w:hAnsi="Calibri" w:cs="Calibri"/>
+          <w:strike/>
           <w:sz w:val="24"/>
           <w:szCs w:val="24"/>
         </w:rPr>
@@ -540,13 +601,15 @@
       <w:pPr>
         <w:rPr>
           <w:rFonts w:ascii="Calibri" w:hAnsi="Calibri" w:cs="Calibri"/>
-          <w:sz w:val="24"/>
-          <w:szCs w:val="24"/>
-        </w:rPr>
-      </w:pPr>
-      <w:r>
-        <w:rPr>
-          <w:rFonts w:ascii="Calibri" w:hAnsi="Calibri" w:cs="Calibri"/>
+          <w:strike/>
+          <w:sz w:val="24"/>
+          <w:szCs w:val="24"/>
+        </w:rPr>
+      </w:pPr>
+      <w:r>
+        <w:rPr>
+          <w:rFonts w:ascii="Calibri" w:hAnsi="Calibri" w:cs="Calibri"/>
+          <w:strike/>
           <w:sz w:val="24"/>
           <w:szCs w:val="24"/>
         </w:rPr>
@@ -556,6 +619,7 @@
       <w:r>
         <w:rPr>
           <w:rFonts w:ascii="Calibri" w:hAnsi="Calibri" w:cs="Calibri"/>
+          <w:strike/>
           <w:sz w:val="24"/>
           <w:szCs w:val="24"/>
         </w:rPr>
@@ -565,6 +629,7 @@
       <w:r>
         <w:rPr>
           <w:rFonts w:ascii="Calibri" w:hAnsi="Calibri" w:cs="Calibri"/>
+          <w:strike/>
           <w:sz w:val="24"/>
           <w:szCs w:val="24"/>
         </w:rPr>
@@ -574,6 +639,7 @@
       <w:r>
         <w:rPr>
           <w:rFonts w:ascii="Calibri" w:hAnsi="Calibri" w:cs="Calibri"/>
+          <w:strike/>
           <w:sz w:val="24"/>
           <w:szCs w:val="24"/>
         </w:rPr>
@@ -583,6 +649,7 @@
       <w:r>
         <w:rPr>
           <w:rFonts w:ascii="Calibri" w:hAnsi="Calibri" w:cs="Calibri"/>
+          <w:strike/>
           <w:sz w:val="24"/>
           <w:szCs w:val="24"/>
         </w:rPr>
@@ -592,6 +659,7 @@
       <w:r>
         <w:rPr>
           <w:rFonts w:ascii="Calibri" w:hAnsi="Calibri" w:cs="Calibri"/>
+          <w:strike/>
           <w:sz w:val="24"/>
           <w:szCs w:val="24"/>
         </w:rPr>
@@ -601,6 +669,7 @@
       <w:r>
         <w:rPr>
           <w:rFonts w:ascii="Calibri" w:hAnsi="Calibri" w:cs="Calibri"/>
+          <w:strike/>
           <w:sz w:val="24"/>
           <w:szCs w:val="24"/>
         </w:rPr>
@@ -610,6 +679,7 @@
       <w:r>
         <w:rPr>
           <w:rFonts w:ascii="Calibri" w:hAnsi="Calibri" w:cs="Calibri"/>
+          <w:strike/>
           <w:sz w:val="24"/>
           <w:szCs w:val="24"/>
         </w:rPr>
@@ -619,6 +689,7 @@
       <w:r>
         <w:rPr>
           <w:rFonts w:ascii="Calibri" w:hAnsi="Calibri" w:cs="Calibri"/>
+          <w:strike/>
           <w:sz w:val="24"/>
           <w:szCs w:val="24"/>
         </w:rPr>
@@ -633,13 +704,15 @@
         <w:spacing w:after="0" w:line="240" w:lineRule="auto"/>
         <w:rPr>
           <w:rFonts w:ascii="Calibri" w:hAnsi="Calibri" w:cs="Calibri"/>
-          <w:sz w:val="24"/>
-          <w:szCs w:val="24"/>
-        </w:rPr>
-      </w:pPr>
-      <w:r>
-        <w:rPr>
-          <w:rFonts w:ascii="Calibri" w:hAnsi="Calibri" w:cs="Calibri"/>
+          <w:strike/>
+          <w:sz w:val="24"/>
+          <w:szCs w:val="24"/>
+        </w:rPr>
+      </w:pPr>
+      <w:r>
+        <w:rPr>
+          <w:rFonts w:ascii="Calibri" w:hAnsi="Calibri" w:cs="Calibri"/>
+          <w:strike/>
           <w:sz w:val="24"/>
           <w:szCs w:val="24"/>
         </w:rPr>
@@ -650,13 +723,15 @@
       <w:pPr>
         <w:rPr>
           <w:rFonts w:ascii="Calibri" w:hAnsi="Calibri" w:cs="Calibri"/>
-          <w:sz w:val="24"/>
-          <w:szCs w:val="24"/>
-        </w:rPr>
-      </w:pPr>
-      <w:r>
-        <w:rPr>
-          <w:rFonts w:ascii="Calibri" w:hAnsi="Calibri" w:cs="Calibri"/>
+          <w:strike/>
+          <w:sz w:val="24"/>
+          <w:szCs w:val="24"/>
+        </w:rPr>
+      </w:pPr>
+      <w:r>
+        <w:rPr>
+          <w:rFonts w:ascii="Calibri" w:hAnsi="Calibri" w:cs="Calibri"/>
+          <w:strike/>
           <w:sz w:val="24"/>
           <w:szCs w:val="24"/>
         </w:rPr>
@@ -666,6 +741,7 @@
       <w:r>
         <w:rPr>
           <w:rFonts w:ascii="Calibri" w:hAnsi="Calibri" w:cs="Calibri"/>
+          <w:strike/>
           <w:sz w:val="24"/>
           <w:szCs w:val="24"/>
         </w:rPr>
@@ -675,6 +751,7 @@
       <w:r>
         <w:rPr>
           <w:rFonts w:ascii="Calibri" w:hAnsi="Calibri" w:cs="Calibri"/>
+          <w:strike/>
           <w:sz w:val="24"/>
           <w:szCs w:val="24"/>
         </w:rPr>
@@ -684,6 +761,7 @@
       <w:r>
         <w:rPr>
           <w:rFonts w:ascii="Calibri" w:hAnsi="Calibri" w:cs="Calibri"/>
+          <w:strike/>
           <w:sz w:val="24"/>
           <w:szCs w:val="24"/>
         </w:rPr>
@@ -693,6 +771,7 @@
       <w:r>
         <w:rPr>
           <w:rFonts w:ascii="Calibri" w:hAnsi="Calibri" w:cs="Calibri"/>
+          <w:strike/>
           <w:sz w:val="24"/>
           <w:szCs w:val="24"/>
         </w:rPr>
@@ -702,6 +781,7 @@
       <w:r>
         <w:rPr>
           <w:rFonts w:ascii="Calibri" w:hAnsi="Calibri" w:cs="Calibri"/>
+          <w:strike/>
           <w:sz w:val="24"/>
           <w:szCs w:val="24"/>
         </w:rPr>
@@ -711,6 +791,7 @@
       <w:r>
         <w:rPr>
           <w:rFonts w:ascii="Calibri" w:hAnsi="Calibri" w:cs="Calibri"/>
+          <w:strike/>
           <w:sz w:val="24"/>
           <w:szCs w:val="24"/>
         </w:rPr>
@@ -721,22 +802,25 @@
       <w:pPr>
         <w:rPr>
           <w:rFonts w:ascii="Calibri" w:hAnsi="Calibri" w:cs="Calibri"/>
-          <w:sz w:val="24"/>
-          <w:szCs w:val="24"/>
-        </w:rPr>
-      </w:pPr>
-    </w:p>
-    <w:p>
-      <w:pPr>
-        <w:rPr>
-          <w:rFonts w:ascii="Calibri" w:hAnsi="Calibri" w:cs="Calibri"/>
-          <w:sz w:val="24"/>
-          <w:szCs w:val="24"/>
-        </w:rPr>
-      </w:pPr>
-      <w:r>
-        <w:rPr>
-          <w:rFonts w:ascii="Calibri" w:hAnsi="Calibri" w:cs="Calibri"/>
+          <w:strike/>
+          <w:sz w:val="24"/>
+          <w:szCs w:val="24"/>
+        </w:rPr>
+      </w:pPr>
+    </w:p>
+    <w:p>
+      <w:pPr>
+        <w:rPr>
+          <w:rFonts w:ascii="Calibri" w:hAnsi="Calibri" w:cs="Calibri"/>
+          <w:strike/>
+          <w:sz w:val="24"/>
+          <w:szCs w:val="24"/>
+        </w:rPr>
+      </w:pPr>
+      <w:r>
+        <w:rPr>
+          <w:rFonts w:ascii="Calibri" w:hAnsi="Calibri" w:cs="Calibri"/>
+          <w:strike/>
           <w:sz w:val="24"/>
           <w:szCs w:val="24"/>
         </w:rPr>
@@ -746,6 +830,7 @@
       <w:r>
         <w:rPr>
           <w:rFonts w:ascii="Calibri" w:hAnsi="Calibri" w:cs="Calibri"/>
+          <w:strike/>
           <w:sz w:val="24"/>
           <w:szCs w:val="24"/>
         </w:rPr>
@@ -755,6 +840,7 @@
       <w:r>
         <w:rPr>
           <w:rFonts w:ascii="Calibri" w:hAnsi="Calibri" w:cs="Calibri"/>
+          <w:strike/>
           <w:sz w:val="24"/>
           <w:szCs w:val="24"/>
         </w:rPr>
@@ -769,13 +855,15 @@
         <w:spacing w:after="0" w:line="240" w:lineRule="auto"/>
         <w:rPr>
           <w:rFonts w:ascii="Calibri" w:hAnsi="Calibri" w:cs="Calibri"/>
-          <w:sz w:val="24"/>
-          <w:szCs w:val="24"/>
-        </w:rPr>
-      </w:pPr>
-      <w:r>
-        <w:rPr>
-          <w:rFonts w:ascii="Calibri" w:hAnsi="Calibri" w:cs="Calibri"/>
+          <w:strike/>
+          <w:sz w:val="24"/>
+          <w:szCs w:val="24"/>
+        </w:rPr>
+      </w:pPr>
+      <w:r>
+        <w:rPr>
+          <w:rFonts w:ascii="Calibri" w:hAnsi="Calibri" w:cs="Calibri"/>
+          <w:strike/>
           <w:sz w:val="24"/>
           <w:szCs w:val="24"/>
         </w:rPr>
@@ -785,6 +873,7 @@
       <w:r>
         <w:rPr>
           <w:rFonts w:ascii="Calibri" w:hAnsi="Calibri" w:cs="Calibri"/>
+          <w:strike/>
           <w:sz w:val="24"/>
           <w:szCs w:val="24"/>
         </w:rPr>
@@ -794,6 +883,7 @@
       <w:r>
         <w:rPr>
           <w:rFonts w:ascii="Calibri" w:hAnsi="Calibri" w:cs="Calibri"/>
+          <w:strike/>
           <w:sz w:val="24"/>
           <w:szCs w:val="24"/>
         </w:rPr>
@@ -808,13 +898,15 @@
         <w:spacing w:after="0" w:line="240" w:lineRule="auto"/>
         <w:rPr>
           <w:rFonts w:ascii="Calibri" w:hAnsi="Calibri" w:cs="Calibri"/>
-          <w:sz w:val="24"/>
-          <w:szCs w:val="24"/>
-        </w:rPr>
-      </w:pPr>
-      <w:r>
-        <w:rPr>
-          <w:rFonts w:ascii="Calibri" w:hAnsi="Calibri" w:cs="Calibri"/>
+          <w:strike/>
+          <w:sz w:val="24"/>
+          <w:szCs w:val="24"/>
+        </w:rPr>
+      </w:pPr>
+      <w:r>
+        <w:rPr>
+          <w:rFonts w:ascii="Calibri" w:hAnsi="Calibri" w:cs="Calibri"/>
+          <w:strike/>
           <w:sz w:val="24"/>
           <w:szCs w:val="24"/>
         </w:rPr>
@@ -825,14 +917,16 @@
       <w:pPr>
         <w:rPr>
           <w:rFonts w:ascii="Calibri" w:hAnsi="Calibri" w:cs="Calibri"/>
-          <w:sz w:val="24"/>
-          <w:szCs w:val="24"/>
-        </w:rPr>
-      </w:pPr>
-      <w:proofErr w:type="spellStart"/>
-      <w:r>
-        <w:rPr>
-          <w:rFonts w:ascii="Calibri" w:hAnsi="Calibri" w:cs="Calibri"/>
+          <w:strike/>
+          <w:sz w:val="24"/>
+          <w:szCs w:val="24"/>
+        </w:rPr>
+      </w:pPr>
+      <w:proofErr w:type="spellStart"/>
+      <w:r>
+        <w:rPr>
+          <w:rFonts w:ascii="Calibri" w:hAnsi="Calibri" w:cs="Calibri"/>
+          <w:strike/>
           <w:sz w:val="24"/>
           <w:szCs w:val="24"/>
         </w:rPr>
@@ -842,6 +936,7 @@
       <w:r>
         <w:rPr>
           <w:rFonts w:ascii="Calibri" w:hAnsi="Calibri" w:cs="Calibri"/>
+          <w:strike/>
           <w:sz w:val="24"/>
           <w:szCs w:val="24"/>
         </w:rPr>
@@ -851,6 +946,7 @@
       <w:r>
         <w:rPr>
           <w:rFonts w:ascii="Calibri" w:hAnsi="Calibri" w:cs="Calibri"/>
+          <w:strike/>
           <w:sz w:val="24"/>
           <w:szCs w:val="24"/>
         </w:rPr>
@@ -860,32 +956,47 @@
       <w:r>
         <w:rPr>
           <w:rFonts w:ascii="Calibri" w:hAnsi="Calibri" w:cs="Calibri"/>
-          <w:sz w:val="24"/>
-          <w:szCs w:val="24"/>
-        </w:rPr>
-        <w:t>: 10.1021/jm501276u</w:t>
-      </w:r>
-    </w:p>
-    <w:p>
-      <w:pPr>
-        <w:rPr>
-          <w:rFonts w:ascii="Calibri" w:hAnsi="Calibri" w:cs="Calibri"/>
-          <w:sz w:val="24"/>
-          <w:szCs w:val="24"/>
-        </w:rPr>
-      </w:pPr>
-    </w:p>
-    <w:p>
-      <w:pPr>
-        <w:rPr>
-          <w:rFonts w:ascii="Calibri" w:hAnsi="Calibri" w:cs="Calibri"/>
-          <w:sz w:val="24"/>
-          <w:szCs w:val="24"/>
-        </w:rPr>
-      </w:pPr>
-      <w:r>
-        <w:rPr>
-          <w:rFonts w:ascii="Calibri" w:hAnsi="Calibri" w:cs="Calibri"/>
+          <w:strike/>
+          <w:sz w:val="24"/>
+          <w:szCs w:val="24"/>
+        </w:rPr>
+        <w:t xml:space="preserve">: </w:t>
+      </w:r>
+      <w:bookmarkStart w:id="0" w:name="_GoBack"/>
+      <w:r>
+        <w:rPr>
+          <w:rFonts w:ascii="Calibri" w:hAnsi="Calibri" w:cs="Calibri"/>
+          <w:strike/>
+          <w:sz w:val="24"/>
+          <w:szCs w:val="24"/>
+        </w:rPr>
+        <w:t>10.1021/jm501276u</w:t>
+      </w:r>
+      <w:bookmarkEnd w:id="0"/>
+    </w:p>
+    <w:p>
+      <w:pPr>
+        <w:rPr>
+          <w:rFonts w:ascii="Calibri" w:hAnsi="Calibri" w:cs="Calibri"/>
+          <w:strike/>
+          <w:sz w:val="24"/>
+          <w:szCs w:val="24"/>
+        </w:rPr>
+      </w:pPr>
+    </w:p>
+    <w:p>
+      <w:pPr>
+        <w:rPr>
+          <w:rFonts w:ascii="Calibri" w:hAnsi="Calibri" w:cs="Calibri"/>
+          <w:strike/>
+          <w:sz w:val="24"/>
+          <w:szCs w:val="24"/>
+        </w:rPr>
+      </w:pPr>
+      <w:r>
+        <w:rPr>
+          <w:rFonts w:ascii="Calibri" w:hAnsi="Calibri" w:cs="Calibri"/>
+          <w:strike/>
           <w:sz w:val="24"/>
           <w:szCs w:val="24"/>
         </w:rPr>
@@ -900,13 +1011,15 @@
         <w:spacing w:after="0" w:line="240" w:lineRule="auto"/>
         <w:rPr>
           <w:rFonts w:ascii="Calibri" w:hAnsi="Calibri" w:cs="Calibri"/>
-          <w:sz w:val="24"/>
-          <w:szCs w:val="24"/>
-        </w:rPr>
-      </w:pPr>
-      <w:r>
-        <w:rPr>
-          <w:rFonts w:ascii="Calibri" w:hAnsi="Calibri" w:cs="Calibri"/>
+          <w:strike/>
+          <w:sz w:val="24"/>
+          <w:szCs w:val="24"/>
+        </w:rPr>
+      </w:pPr>
+      <w:r>
+        <w:rPr>
+          <w:rFonts w:ascii="Calibri" w:hAnsi="Calibri" w:cs="Calibri"/>
+          <w:strike/>
           <w:sz w:val="24"/>
           <w:szCs w:val="24"/>
         </w:rPr>
@@ -917,13 +1030,15 @@
       <w:pPr>
         <w:rPr>
           <w:rFonts w:ascii="Calibri" w:hAnsi="Calibri" w:cs="Calibri"/>
-          <w:sz w:val="24"/>
-          <w:szCs w:val="24"/>
-        </w:rPr>
-      </w:pPr>
-      <w:r>
-        <w:rPr>
-          <w:rFonts w:ascii="Calibri" w:hAnsi="Calibri" w:cs="Calibri"/>
+          <w:strike/>
+          <w:sz w:val="24"/>
+          <w:szCs w:val="24"/>
+        </w:rPr>
+      </w:pPr>
+      <w:r>
+        <w:rPr>
+          <w:rFonts w:ascii="Calibri" w:hAnsi="Calibri" w:cs="Calibri"/>
+          <w:strike/>
           <w:sz w:val="24"/>
           <w:szCs w:val="24"/>
         </w:rPr>
@@ -933,6 +1048,7 @@
       <w:r>
         <w:rPr>
           <w:rFonts w:ascii="Calibri" w:hAnsi="Calibri" w:cs="Calibri"/>
+          <w:strike/>
           <w:sz w:val="24"/>
           <w:szCs w:val="24"/>
         </w:rPr>
@@ -942,6 +1058,7 @@
       <w:r>
         <w:rPr>
           <w:rFonts w:ascii="Calibri" w:hAnsi="Calibri" w:cs="Calibri"/>
+          <w:strike/>
           <w:sz w:val="24"/>
           <w:szCs w:val="24"/>
         </w:rPr>
@@ -961,20 +1078,20 @@
       <w:pPr>
         <w:rPr>
           <w:rFonts w:ascii="Calibri" w:hAnsi="Calibri" w:cs="Calibri"/>
-          <w:sz w:val="24"/>
-          <w:szCs w:val="24"/>
-        </w:rPr>
-      </w:pPr>
-      <w:r>
-        <w:rPr>
-          <w:rFonts w:ascii="Calibri" w:hAnsi="Calibri" w:cs="Calibri"/>
+          <w:strike/>
+          <w:sz w:val="24"/>
+          <w:szCs w:val="24"/>
+        </w:rPr>
+      </w:pPr>
+      <w:r>
+        <w:rPr>
+          <w:rFonts w:ascii="Calibri" w:hAnsi="Calibri" w:cs="Calibri"/>
+          <w:strike/>
           <w:sz w:val="24"/>
           <w:szCs w:val="24"/>
         </w:rPr>
         <w:t>(4) Reference for AMEBR 14</w:t>
       </w:r>
-      <w:bookmarkStart w:id="0" w:name="_GoBack"/>
-      <w:bookmarkEnd w:id="0"/>
     </w:p>
     <w:p>
       <w:pPr>
@@ -984,13 +1101,15 @@
         <w:spacing w:after="0" w:line="240" w:lineRule="auto"/>
         <w:rPr>
           <w:rFonts w:ascii="Calibri" w:hAnsi="Calibri" w:cs="Calibri"/>
-          <w:sz w:val="24"/>
-          <w:szCs w:val="24"/>
-        </w:rPr>
-      </w:pPr>
-      <w:r>
-        <w:rPr>
-          <w:rFonts w:ascii="Calibri" w:hAnsi="Calibri" w:cs="Calibri"/>
+          <w:strike/>
+          <w:sz w:val="24"/>
+          <w:szCs w:val="24"/>
+        </w:rPr>
+      </w:pPr>
+      <w:r>
+        <w:rPr>
+          <w:rFonts w:ascii="Calibri" w:hAnsi="Calibri" w:cs="Calibri"/>
+          <w:strike/>
           <w:sz w:val="24"/>
           <w:szCs w:val="24"/>
         </w:rPr>
@@ -1001,6 +1120,7 @@
       <w:r>
         <w:rPr>
           <w:rFonts w:ascii="Calibri" w:hAnsi="Calibri" w:cs="Calibri"/>
+          <w:strike/>
           <w:sz w:val="24"/>
           <w:szCs w:val="24"/>
         </w:rPr>
@@ -1010,6 +1130,7 @@
       <w:r>
         <w:rPr>
           <w:rFonts w:ascii="Calibri" w:hAnsi="Calibri" w:cs="Calibri"/>
+          <w:strike/>
           <w:sz w:val="24"/>
           <w:szCs w:val="24"/>
         </w:rPr>
@@ -1019,6 +1140,7 @@
       <w:r>
         <w:rPr>
           <w:rFonts w:ascii="Calibri" w:hAnsi="Calibri" w:cs="Calibri"/>
+          <w:strike/>
           <w:sz w:val="24"/>
           <w:szCs w:val="24"/>
         </w:rPr>
@@ -1028,6 +1150,7 @@
       <w:r>
         <w:rPr>
           <w:rFonts w:ascii="Calibri" w:hAnsi="Calibri" w:cs="Calibri"/>
+          <w:strike/>
           <w:sz w:val="24"/>
           <w:szCs w:val="24"/>
         </w:rPr>
@@ -1037,6 +1160,7 @@
       <w:r>
         <w:rPr>
           <w:rFonts w:ascii="Calibri" w:hAnsi="Calibri" w:cs="Calibri"/>
+          <w:strike/>
           <w:sz w:val="24"/>
           <w:szCs w:val="24"/>
         </w:rPr>
@@ -1046,6 +1170,7 @@
       <w:r>
         <w:rPr>
           <w:rFonts w:ascii="Calibri" w:hAnsi="Calibri" w:cs="Calibri"/>
+          <w:strike/>
           <w:sz w:val="24"/>
           <w:szCs w:val="24"/>
         </w:rPr>
@@ -1060,13 +1185,15 @@
         <w:spacing w:after="0" w:line="240" w:lineRule="auto"/>
         <w:rPr>
           <w:rFonts w:ascii="Calibri" w:hAnsi="Calibri" w:cs="Calibri"/>
-          <w:sz w:val="24"/>
-          <w:szCs w:val="24"/>
-        </w:rPr>
-      </w:pPr>
-      <w:r>
-        <w:rPr>
-          <w:rFonts w:ascii="Calibri" w:hAnsi="Calibri" w:cs="Calibri"/>
+          <w:strike/>
+          <w:sz w:val="24"/>
+          <w:szCs w:val="24"/>
+        </w:rPr>
+      </w:pPr>
+      <w:r>
+        <w:rPr>
+          <w:rFonts w:ascii="Calibri" w:hAnsi="Calibri" w:cs="Calibri"/>
+          <w:strike/>
           <w:sz w:val="24"/>
           <w:szCs w:val="24"/>
         </w:rPr>
@@ -1076,6 +1203,7 @@
       <w:r>
         <w:rPr>
           <w:rFonts w:ascii="Calibri" w:hAnsi="Calibri" w:cs="Calibri"/>
+          <w:strike/>
           <w:sz w:val="24"/>
           <w:szCs w:val="24"/>
         </w:rPr>
@@ -1085,6 +1213,7 @@
       <w:r>
         <w:rPr>
           <w:rFonts w:ascii="Calibri" w:hAnsi="Calibri" w:cs="Calibri"/>
+          <w:strike/>
           <w:sz w:val="24"/>
           <w:szCs w:val="24"/>
         </w:rPr>
@@ -1094,6 +1223,7 @@
       <w:r>
         <w:rPr>
           <w:rFonts w:ascii="Calibri" w:hAnsi="Calibri" w:cs="Calibri"/>
+          <w:strike/>
           <w:sz w:val="24"/>
           <w:szCs w:val="24"/>
         </w:rPr>
@@ -1103,6 +1233,7 @@
       <w:r>
         <w:rPr>
           <w:rFonts w:ascii="Calibri" w:hAnsi="Calibri" w:cs="Calibri"/>
+          <w:strike/>
           <w:sz w:val="24"/>
           <w:szCs w:val="24"/>
         </w:rPr>
@@ -1112,6 +1243,7 @@
       <w:r>
         <w:rPr>
           <w:rFonts w:ascii="Calibri" w:hAnsi="Calibri" w:cs="Calibri"/>
+          <w:strike/>
           <w:sz w:val="24"/>
           <w:szCs w:val="24"/>
         </w:rPr>
@@ -1121,6 +1253,7 @@
       <w:r>
         <w:rPr>
           <w:rFonts w:ascii="Calibri" w:hAnsi="Calibri" w:cs="Calibri"/>
+          <w:strike/>
           <w:sz w:val="24"/>
           <w:szCs w:val="24"/>
         </w:rPr>
@@ -1130,6 +1263,7 @@
       <w:r>
         <w:rPr>
           <w:rFonts w:ascii="Calibri" w:hAnsi="Calibri" w:cs="Calibri"/>
+          <w:strike/>
           <w:sz w:val="24"/>
           <w:szCs w:val="24"/>
         </w:rPr>
@@ -1145,13 +1279,15 @@
         <w:spacing w:after="0" w:line="240" w:lineRule="auto"/>
         <w:rPr>
           <w:rFonts w:ascii="Calibri" w:hAnsi="Calibri" w:cs="Calibri"/>
-          <w:sz w:val="24"/>
-          <w:szCs w:val="24"/>
-        </w:rPr>
-      </w:pPr>
-      <w:r>
-        <w:rPr>
-          <w:rFonts w:ascii="Calibri" w:hAnsi="Calibri" w:cs="Calibri"/>
+          <w:strike/>
+          <w:sz w:val="24"/>
+          <w:szCs w:val="24"/>
+        </w:rPr>
+      </w:pPr>
+      <w:r>
+        <w:rPr>
+          <w:rFonts w:ascii="Calibri" w:hAnsi="Calibri" w:cs="Calibri"/>
+          <w:strike/>
           <w:sz w:val="24"/>
           <w:szCs w:val="24"/>
         </w:rPr>
@@ -1161,6 +1297,7 @@
       <w:r>
         <w:rPr>
           <w:rFonts w:ascii="Calibri" w:hAnsi="Calibri" w:cs="Calibri"/>
+          <w:strike/>
           <w:sz w:val="24"/>
           <w:szCs w:val="24"/>
         </w:rPr>
@@ -1170,6 +1307,7 @@
       <w:r>
         <w:rPr>
           <w:rFonts w:ascii="Calibri" w:hAnsi="Calibri" w:cs="Calibri"/>
+          <w:strike/>
           <w:sz w:val="24"/>
           <w:szCs w:val="24"/>
         </w:rPr>
@@ -1179,6 +1317,7 @@
       <w:r>
         <w:rPr>
           <w:rFonts w:ascii="Calibri" w:hAnsi="Calibri" w:cs="Calibri"/>
+          <w:strike/>
           <w:sz w:val="24"/>
           <w:szCs w:val="24"/>
         </w:rPr>
@@ -1188,6 +1327,7 @@
       <w:r>
         <w:rPr>
           <w:rFonts w:ascii="Calibri" w:hAnsi="Calibri" w:cs="Calibri"/>
+          <w:strike/>
           <w:sz w:val="24"/>
           <w:szCs w:val="24"/>
         </w:rPr>
@@ -1197,6 +1337,7 @@
       <w:r>
         <w:rPr>
           <w:rFonts w:ascii="Calibri" w:hAnsi="Calibri" w:cs="Calibri"/>
+          <w:strike/>
           <w:sz w:val="24"/>
           <w:szCs w:val="24"/>
         </w:rPr>
@@ -1206,6 +1347,7 @@
       <w:r>
         <w:rPr>
           <w:rFonts w:ascii="Calibri" w:hAnsi="Calibri" w:cs="Calibri"/>
+          <w:strike/>
           <w:sz w:val="24"/>
           <w:szCs w:val="24"/>
         </w:rPr>
@@ -1215,6 +1357,7 @@
       <w:r>
         <w:rPr>
           <w:rFonts w:ascii="Calibri" w:hAnsi="Calibri" w:cs="Calibri"/>
+          <w:strike/>
           <w:sz w:val="24"/>
           <w:szCs w:val="24"/>
         </w:rPr>
@@ -1224,6 +1367,7 @@
       <w:r>
         <w:rPr>
           <w:rFonts w:ascii="Calibri" w:hAnsi="Calibri" w:cs="Calibri"/>
+          <w:strike/>
           <w:sz w:val="24"/>
           <w:szCs w:val="24"/>
         </w:rPr>
@@ -1233,6 +1377,7 @@
       <w:r>
         <w:rPr>
           <w:rFonts w:ascii="Calibri" w:hAnsi="Calibri" w:cs="Calibri"/>
+          <w:strike/>
           <w:sz w:val="24"/>
           <w:szCs w:val="24"/>
         </w:rPr>
@@ -1242,6 +1387,7 @@
       <w:r>
         <w:rPr>
           <w:rFonts w:ascii="Calibri" w:hAnsi="Calibri" w:cs="Calibri"/>
+          <w:strike/>
           <w:sz w:val="24"/>
           <w:szCs w:val="24"/>
         </w:rPr>
@@ -1256,14 +1402,16 @@
         <w:spacing w:after="0" w:line="240" w:lineRule="auto"/>
         <w:rPr>
           <w:rFonts w:ascii="Calibri" w:hAnsi="Calibri" w:cs="Calibri"/>
-          <w:sz w:val="24"/>
-          <w:szCs w:val="24"/>
-        </w:rPr>
-      </w:pPr>
-      <w:proofErr w:type="spellStart"/>
-      <w:r>
-        <w:rPr>
-          <w:rFonts w:ascii="Calibri" w:hAnsi="Calibri" w:cs="Calibri"/>
+          <w:strike/>
+          <w:sz w:val="24"/>
+          <w:szCs w:val="24"/>
+        </w:rPr>
+      </w:pPr>
+      <w:proofErr w:type="spellStart"/>
+      <w:r>
+        <w:rPr>
+          <w:rFonts w:ascii="Calibri" w:hAnsi="Calibri" w:cs="Calibri"/>
+          <w:strike/>
           <w:sz w:val="24"/>
           <w:szCs w:val="24"/>
         </w:rPr>
@@ -1273,6 +1421,7 @@
       <w:r>
         <w:rPr>
           <w:rFonts w:ascii="Calibri" w:hAnsi="Calibri" w:cs="Calibri"/>
+          <w:strike/>
           <w:sz w:val="24"/>
           <w:szCs w:val="24"/>
         </w:rPr>
@@ -1282,6 +1431,7 @@
       <w:r>
         <w:rPr>
           <w:rFonts w:ascii="Calibri" w:hAnsi="Calibri" w:cs="Calibri"/>
+          <w:strike/>
           <w:sz w:val="24"/>
           <w:szCs w:val="24"/>
         </w:rPr>
@@ -1291,6 +1441,7 @@
       <w:r>
         <w:rPr>
           <w:rFonts w:ascii="Calibri" w:hAnsi="Calibri" w:cs="Calibri"/>
+          <w:strike/>
           <w:sz w:val="24"/>
           <w:szCs w:val="24"/>
         </w:rPr>
@@ -1300,6 +1451,7 @@
       <w:r>
         <w:rPr>
           <w:rFonts w:ascii="Calibri" w:hAnsi="Calibri" w:cs="Calibri"/>
+          <w:strike/>
           <w:sz w:val="24"/>
           <w:szCs w:val="24"/>
         </w:rPr>
@@ -1309,6 +1461,7 @@
       <w:r>
         <w:rPr>
           <w:rFonts w:ascii="Calibri" w:hAnsi="Calibri" w:cs="Calibri"/>
+          <w:strike/>
           <w:sz w:val="24"/>
           <w:szCs w:val="24"/>
         </w:rPr>
@@ -1318,6 +1471,7 @@
       <w:r>
         <w:rPr>
           <w:rFonts w:ascii="Calibri" w:hAnsi="Calibri" w:cs="Calibri"/>
+          <w:strike/>
           <w:sz w:val="24"/>
           <w:szCs w:val="24"/>
         </w:rPr>
@@ -1327,6 +1481,7 @@
       <w:r>
         <w:rPr>
           <w:rFonts w:ascii="Calibri" w:hAnsi="Calibri" w:cs="Calibri"/>
+          <w:strike/>
           <w:sz w:val="24"/>
           <w:szCs w:val="24"/>
         </w:rPr>
@@ -1336,6 +1491,7 @@
       <w:r>
         <w:rPr>
           <w:rFonts w:ascii="Calibri" w:hAnsi="Calibri" w:cs="Calibri"/>
+          <w:strike/>
           <w:sz w:val="24"/>
           <w:szCs w:val="24"/>
         </w:rPr>
@@ -1345,6 +1501,7 @@
       <w:r>
         <w:rPr>
           <w:rFonts w:ascii="Calibri" w:hAnsi="Calibri" w:cs="Calibri"/>
+          <w:strike/>
           <w:sz w:val="24"/>
           <w:szCs w:val="24"/>
         </w:rPr>
@@ -1359,14 +1516,16 @@
         <w:spacing w:after="0" w:line="240" w:lineRule="auto"/>
         <w:rPr>
           <w:rFonts w:ascii="Calibri" w:hAnsi="Calibri" w:cs="Calibri"/>
-          <w:sz w:val="24"/>
-          <w:szCs w:val="24"/>
-        </w:rPr>
-      </w:pPr>
-      <w:proofErr w:type="spellStart"/>
-      <w:r>
-        <w:rPr>
-          <w:rFonts w:ascii="Calibri" w:hAnsi="Calibri" w:cs="Calibri"/>
+          <w:strike/>
+          <w:sz w:val="24"/>
+          <w:szCs w:val="24"/>
+        </w:rPr>
+      </w:pPr>
+      <w:proofErr w:type="spellStart"/>
+      <w:r>
+        <w:rPr>
+          <w:rFonts w:ascii="Calibri" w:hAnsi="Calibri" w:cs="Calibri"/>
+          <w:strike/>
           <w:sz w:val="24"/>
           <w:szCs w:val="24"/>
         </w:rPr>
@@ -1376,6 +1535,7 @@
       <w:r>
         <w:rPr>
           <w:rFonts w:ascii="Calibri" w:hAnsi="Calibri" w:cs="Calibri"/>
+          <w:strike/>
           <w:sz w:val="24"/>
           <w:szCs w:val="24"/>
         </w:rPr>
@@ -1385,6 +1545,7 @@
       <w:r>
         <w:rPr>
           <w:rFonts w:ascii="Calibri" w:hAnsi="Calibri" w:cs="Calibri"/>
+          <w:strike/>
           <w:sz w:val="24"/>
           <w:szCs w:val="24"/>
         </w:rPr>
@@ -1394,6 +1555,7 @@
       <w:r>
         <w:rPr>
           <w:rFonts w:ascii="Calibri" w:hAnsi="Calibri" w:cs="Calibri"/>
+          <w:strike/>
           <w:sz w:val="24"/>
           <w:szCs w:val="24"/>
         </w:rPr>
@@ -1403,6 +1565,7 @@
       <w:r>
         <w:rPr>
           <w:rFonts w:ascii="Calibri" w:hAnsi="Calibri" w:cs="Calibri"/>
+          <w:strike/>
           <w:sz w:val="24"/>
           <w:szCs w:val="24"/>
         </w:rPr>
@@ -1412,6 +1575,7 @@
       <w:r>
         <w:rPr>
           <w:rFonts w:ascii="Calibri" w:hAnsi="Calibri" w:cs="Calibri"/>
+          <w:strike/>
           <w:sz w:val="24"/>
           <w:szCs w:val="24"/>
         </w:rPr>
@@ -1422,13 +1586,15 @@
       <w:pPr>
         <w:rPr>
           <w:rFonts w:ascii="Calibri" w:hAnsi="Calibri" w:cs="Calibri"/>
-          <w:sz w:val="24"/>
-          <w:szCs w:val="24"/>
-        </w:rPr>
-      </w:pPr>
-      <w:r>
-        <w:rPr>
-          <w:rFonts w:ascii="Calibri" w:hAnsi="Calibri" w:cs="Calibri"/>
+          <w:strike/>
+          <w:sz w:val="24"/>
+          <w:szCs w:val="24"/>
+        </w:rPr>
+      </w:pPr>
+      <w:r>
+        <w:rPr>
+          <w:rFonts w:ascii="Calibri" w:hAnsi="Calibri" w:cs="Calibri"/>
+          <w:strike/>
           <w:sz w:val="24"/>
           <w:szCs w:val="24"/>
         </w:rPr>
@@ -1448,13 +1614,15 @@
       <w:pPr>
         <w:rPr>
           <w:rFonts w:ascii="Calibri" w:hAnsi="Calibri" w:cs="Calibri"/>
-          <w:sz w:val="24"/>
-          <w:szCs w:val="24"/>
-        </w:rPr>
-      </w:pPr>
-      <w:r>
-        <w:rPr>
-          <w:rFonts w:ascii="Calibri" w:hAnsi="Calibri" w:cs="Calibri"/>
+          <w:strike/>
+          <w:sz w:val="24"/>
+          <w:szCs w:val="24"/>
+        </w:rPr>
+      </w:pPr>
+      <w:r>
+        <w:rPr>
+          <w:rFonts w:ascii="Calibri" w:hAnsi="Calibri" w:cs="Calibri"/>
+          <w:strike/>
           <w:sz w:val="24"/>
           <w:szCs w:val="24"/>
         </w:rPr>
@@ -1463,6 +1631,7 @@
       <w:r>
         <w:rPr>
           <w:rFonts w:ascii="Calibri" w:hAnsi="Calibri" w:cs="Calibri"/>
+          <w:strike/>
           <w:sz w:val="24"/>
           <w:szCs w:val="24"/>
         </w:rPr>
@@ -1473,13 +1642,15 @@
       <w:pPr>
         <w:rPr>
           <w:rFonts w:ascii="Calibri" w:hAnsi="Calibri" w:cs="Calibri"/>
-          <w:sz w:val="24"/>
-          <w:szCs w:val="24"/>
-        </w:rPr>
-      </w:pPr>
-      <w:r>
-        <w:rPr>
-          <w:rFonts w:ascii="Calibri" w:hAnsi="Calibri" w:cs="Calibri"/>
+          <w:strike/>
+          <w:sz w:val="24"/>
+          <w:szCs w:val="24"/>
+        </w:rPr>
+      </w:pPr>
+      <w:r>
+        <w:rPr>
+          <w:rFonts w:ascii="Calibri" w:hAnsi="Calibri" w:cs="Calibri"/>
+          <w:strike/>
           <w:sz w:val="24"/>
           <w:szCs w:val="24"/>
         </w:rPr>
@@ -1488,6 +1659,7 @@
       <w:r>
         <w:rPr>
           <w:rFonts w:ascii="Calibri" w:hAnsi="Calibri" w:cs="Calibri"/>
+          <w:strike/>
           <w:sz w:val="24"/>
           <w:szCs w:val="24"/>
         </w:rPr>
@@ -1496,6 +1668,7 @@
       <w:r>
         <w:rPr>
           <w:rFonts w:ascii="Calibri" w:hAnsi="Calibri" w:cs="Calibri"/>
+          <w:strike/>
           <w:sz w:val="24"/>
           <w:szCs w:val="24"/>
         </w:rPr>
@@ -1504,6 +1677,7 @@
       <w:r>
         <w:rPr>
           <w:rFonts w:ascii="Calibri" w:hAnsi="Calibri" w:cs="Calibri"/>
+          <w:strike/>
           <w:sz w:val="24"/>
           <w:szCs w:val="24"/>
         </w:rPr>
@@ -1512,6 +1686,7 @@
       <w:r>
         <w:rPr>
           <w:rFonts w:ascii="Calibri" w:hAnsi="Calibri" w:cs="Calibri"/>
+          <w:strike/>
           <w:sz w:val="24"/>
           <w:szCs w:val="24"/>
         </w:rPr>
@@ -1520,6 +1695,7 @@
       <w:r>
         <w:rPr>
           <w:rFonts w:ascii="Calibri" w:hAnsi="Calibri" w:cs="Calibri"/>
+          <w:strike/>
           <w:sz w:val="24"/>
           <w:szCs w:val="24"/>
         </w:rPr>
@@ -1528,6 +1704,7 @@
       <w:r>
         <w:rPr>
           <w:rFonts w:ascii="Calibri" w:hAnsi="Calibri" w:cs="Calibri"/>
+          <w:strike/>
           <w:sz w:val="24"/>
           <w:szCs w:val="24"/>
         </w:rPr>
@@ -1536,6 +1713,7 @@
       <w:r>
         <w:rPr>
           <w:rFonts w:ascii="Calibri" w:hAnsi="Calibri" w:cs="Calibri"/>
+          <w:strike/>
           <w:sz w:val="24"/>
           <w:szCs w:val="24"/>
         </w:rPr>
@@ -1544,6 +1722,7 @@
       <w:r>
         <w:rPr>
           <w:rFonts w:ascii="Calibri" w:hAnsi="Calibri" w:cs="Calibri"/>
+          <w:strike/>
           <w:sz w:val="24"/>
           <w:szCs w:val="24"/>
         </w:rPr>
@@ -1552,6 +1731,7 @@
       <w:r>
         <w:rPr>
           <w:rFonts w:ascii="Calibri" w:hAnsi="Calibri" w:cs="Calibri"/>
+          <w:strike/>
           <w:sz w:val="24"/>
           <w:szCs w:val="24"/>
         </w:rPr>
@@ -1560,6 +1740,7 @@
       <w:r>
         <w:rPr>
           <w:rFonts w:ascii="Calibri" w:hAnsi="Calibri" w:cs="Calibri"/>
+          <w:strike/>
           <w:sz w:val="24"/>
           <w:szCs w:val="24"/>
         </w:rPr>
@@ -1568,6 +1749,7 @@
       <w:r>
         <w:rPr>
           <w:rFonts w:ascii="Calibri" w:hAnsi="Calibri" w:cs="Calibri"/>
+          <w:strike/>
           <w:sz w:val="24"/>
           <w:szCs w:val="24"/>
         </w:rPr>
@@ -1576,6 +1758,7 @@
       <w:r>
         <w:rPr>
           <w:rFonts w:ascii="Calibri" w:hAnsi="Calibri" w:cs="Calibri"/>
+          <w:strike/>
           <w:sz w:val="24"/>
           <w:szCs w:val="24"/>
         </w:rPr>
@@ -1584,6 +1767,7 @@
       <w:r>
         <w:rPr>
           <w:rFonts w:ascii="Calibri" w:hAnsi="Calibri" w:cs="Calibri"/>
+          <w:strike/>
           <w:sz w:val="24"/>
           <w:szCs w:val="24"/>
         </w:rPr>
@@ -1592,6 +1776,7 @@
       <w:r>
         <w:rPr>
           <w:rFonts w:ascii="Calibri" w:hAnsi="Calibri" w:cs="Calibri"/>
+          <w:strike/>
           <w:sz w:val="24"/>
           <w:szCs w:val="24"/>
         </w:rPr>
@@ -1600,6 +1785,7 @@
       <w:r>
         <w:rPr>
           <w:rFonts w:ascii="Calibri" w:hAnsi="Calibri" w:cs="Calibri"/>
+          <w:strike/>
           <w:sz w:val="24"/>
           <w:szCs w:val="24"/>
         </w:rPr>
@@ -1619,13 +1805,15 @@
       <w:pPr>
         <w:rPr>
           <w:rFonts w:ascii="Calibri" w:hAnsi="Calibri" w:cs="Calibri"/>
-          <w:sz w:val="24"/>
-          <w:szCs w:val="24"/>
-        </w:rPr>
-      </w:pPr>
-      <w:r>
-        <w:rPr>
-          <w:rFonts w:ascii="Calibri" w:hAnsi="Calibri" w:cs="Calibri"/>
+          <w:strike/>
+          <w:sz w:val="24"/>
+          <w:szCs w:val="24"/>
+        </w:rPr>
+      </w:pPr>
+      <w:r>
+        <w:rPr>
+          <w:rFonts w:ascii="Calibri" w:hAnsi="Calibri" w:cs="Calibri"/>
+          <w:strike/>
           <w:sz w:val="24"/>
           <w:szCs w:val="24"/>
         </w:rPr>
@@ -1634,6 +1822,7 @@
       <w:r>
         <w:rPr>
           <w:rFonts w:ascii="Calibri" w:hAnsi="Calibri" w:cs="Calibri"/>
+          <w:strike/>
           <w:sz w:val="24"/>
           <w:szCs w:val="24"/>
         </w:rPr>
@@ -1644,13 +1833,15 @@
       <w:pPr>
         <w:rPr>
           <w:rFonts w:ascii="Calibri" w:hAnsi="Calibri" w:cs="Calibri"/>
-          <w:sz w:val="24"/>
-          <w:szCs w:val="24"/>
-        </w:rPr>
-      </w:pPr>
-      <w:r>
-        <w:rPr>
-          <w:rFonts w:ascii="Calibri" w:hAnsi="Calibri" w:cs="Calibri"/>
+          <w:strike/>
+          <w:sz w:val="24"/>
+          <w:szCs w:val="24"/>
+        </w:rPr>
+      </w:pPr>
+      <w:r>
+        <w:rPr>
+          <w:rFonts w:ascii="Calibri" w:hAnsi="Calibri" w:cs="Calibri"/>
+          <w:strike/>
           <w:sz w:val="24"/>
           <w:szCs w:val="24"/>
         </w:rPr>
@@ -1661,13 +1852,15 @@
       <w:pPr>
         <w:rPr>
           <w:rFonts w:ascii="Calibri" w:hAnsi="Calibri" w:cs="Calibri"/>
-          <w:sz w:val="24"/>
-          <w:szCs w:val="24"/>
-        </w:rPr>
-      </w:pPr>
-      <w:r>
-        <w:rPr>
-          <w:rFonts w:ascii="Calibri" w:hAnsi="Calibri" w:cs="Calibri"/>
+          <w:strike/>
+          <w:sz w:val="24"/>
+          <w:szCs w:val="24"/>
+        </w:rPr>
+      </w:pPr>
+      <w:r>
+        <w:rPr>
+          <w:rFonts w:ascii="Calibri" w:hAnsi="Calibri" w:cs="Calibri"/>
+          <w:strike/>
           <w:sz w:val="24"/>
           <w:szCs w:val="24"/>
         </w:rPr>
@@ -1677,6 +1870,7 @@
       <w:r>
         <w:rPr>
           <w:rFonts w:ascii="Calibri" w:hAnsi="Calibri" w:cs="Calibri"/>
+          <w:strike/>
           <w:sz w:val="24"/>
           <w:szCs w:val="24"/>
         </w:rPr>
@@ -1686,6 +1880,7 @@
       <w:r>
         <w:rPr>
           <w:rFonts w:ascii="Calibri" w:hAnsi="Calibri" w:cs="Calibri"/>
+          <w:strike/>
           <w:sz w:val="24"/>
           <w:szCs w:val="24"/>
         </w:rPr>
@@ -1694,6 +1889,7 @@
       <w:r>
         <w:rPr>
           <w:rFonts w:ascii="Calibri" w:hAnsi="Calibri" w:cs="Calibri"/>
+          <w:strike/>
           <w:sz w:val="24"/>
           <w:szCs w:val="24"/>
         </w:rPr>
@@ -1702,6 +1898,7 @@
       <w:r>
         <w:rPr>
           <w:rFonts w:ascii="Calibri" w:hAnsi="Calibri" w:cs="Calibri"/>
+          <w:strike/>
           <w:sz w:val="24"/>
           <w:szCs w:val="24"/>
         </w:rPr>
@@ -1711,6 +1908,7 @@
       <w:r>
         <w:rPr>
           <w:rFonts w:ascii="Calibri" w:hAnsi="Calibri" w:cs="Calibri"/>
+          <w:strike/>
           <w:sz w:val="24"/>
           <w:szCs w:val="24"/>
         </w:rPr>
@@ -1720,6 +1918,7 @@
       <w:r>
         <w:rPr>
           <w:rFonts w:ascii="Calibri" w:hAnsi="Calibri" w:cs="Calibri"/>
+          <w:strike/>
           <w:sz w:val="24"/>
           <w:szCs w:val="24"/>
         </w:rPr>
@@ -1739,13 +1938,15 @@
       <w:pPr>
         <w:rPr>
           <w:rFonts w:ascii="Calibri" w:hAnsi="Calibri" w:cs="Calibri"/>
-          <w:sz w:val="24"/>
-          <w:szCs w:val="24"/>
-        </w:rPr>
-      </w:pPr>
-      <w:r>
-        <w:rPr>
-          <w:rFonts w:ascii="Calibri" w:hAnsi="Calibri" w:cs="Calibri"/>
+          <w:strike/>
+          <w:sz w:val="24"/>
+          <w:szCs w:val="24"/>
+        </w:rPr>
+      </w:pPr>
+      <w:r>
+        <w:rPr>
+          <w:rFonts w:ascii="Calibri" w:hAnsi="Calibri" w:cs="Calibri"/>
+          <w:strike/>
           <w:sz w:val="24"/>
           <w:szCs w:val="24"/>
         </w:rPr>
@@ -1756,22 +1957,25 @@
       <w:pPr>
         <w:rPr>
           <w:rFonts w:ascii="Calibri" w:hAnsi="Calibri" w:cs="Calibri"/>
-          <w:sz w:val="24"/>
-          <w:szCs w:val="24"/>
-        </w:rPr>
-      </w:pPr>
-    </w:p>
-    <w:p>
-      <w:pPr>
-        <w:rPr>
-          <w:rFonts w:ascii="Calibri" w:hAnsi="Calibri" w:cs="Calibri"/>
-          <w:sz w:val="24"/>
-          <w:szCs w:val="24"/>
-        </w:rPr>
-      </w:pPr>
-      <w:r>
-        <w:rPr>
-          <w:rFonts w:ascii="Calibri" w:hAnsi="Calibri" w:cs="Calibri"/>
+          <w:strike/>
+          <w:sz w:val="24"/>
+          <w:szCs w:val="24"/>
+        </w:rPr>
+      </w:pPr>
+    </w:p>
+    <w:p>
+      <w:pPr>
+        <w:rPr>
+          <w:rFonts w:ascii="Calibri" w:hAnsi="Calibri" w:cs="Calibri"/>
+          <w:strike/>
+          <w:sz w:val="24"/>
+          <w:szCs w:val="24"/>
+        </w:rPr>
+      </w:pPr>
+      <w:r>
+        <w:rPr>
+          <w:rFonts w:ascii="Calibri" w:hAnsi="Calibri" w:cs="Calibri"/>
+          <w:strike/>
           <w:sz w:val="24"/>
           <w:szCs w:val="24"/>
         </w:rPr>
@@ -1780,6 +1984,7 @@
       <w:r>
         <w:rPr>
           <w:rFonts w:ascii="Calibri" w:hAnsi="Calibri" w:cs="Calibri"/>
+          <w:strike/>
           <w:sz w:val="24"/>
           <w:szCs w:val="24"/>
         </w:rPr>
@@ -1788,6 +1993,7 @@
       <w:r>
         <w:rPr>
           <w:rFonts w:ascii="Calibri" w:hAnsi="Calibri" w:cs="Calibri"/>
+          <w:strike/>
           <w:sz w:val="24"/>
           <w:szCs w:val="24"/>
         </w:rPr>
@@ -1797,6 +2003,7 @@
       <w:r>
         <w:rPr>
           <w:rFonts w:ascii="Calibri" w:hAnsi="Calibri" w:cs="Calibri"/>
+          <w:strike/>
           <w:sz w:val="24"/>
           <w:szCs w:val="24"/>
         </w:rPr>
@@ -1806,6 +2013,7 @@
       <w:r>
         <w:rPr>
           <w:rFonts w:ascii="Calibri" w:hAnsi="Calibri" w:cs="Calibri"/>
+          <w:strike/>
           <w:sz w:val="24"/>
           <w:szCs w:val="24"/>
         </w:rPr>
@@ -1817,13 +2025,15 @@
         <w:shd w:val="clear" w:color="auto" w:fill="FFFFFF"/>
         <w:rPr>
           <w:rFonts w:ascii="Calibri" w:hAnsi="Calibri" w:cs="Calibri"/>
-          <w:sz w:val="24"/>
-          <w:szCs w:val="24"/>
-        </w:rPr>
-      </w:pPr>
-      <w:r>
-        <w:rPr>
-          <w:rFonts w:ascii="Calibri" w:hAnsi="Calibri" w:cs="Calibri"/>
+          <w:strike/>
+          <w:sz w:val="24"/>
+          <w:szCs w:val="24"/>
+        </w:rPr>
+      </w:pPr>
+      <w:r>
+        <w:rPr>
+          <w:rFonts w:ascii="Calibri" w:hAnsi="Calibri" w:cs="Calibri"/>
+          <w:strike/>
           <w:sz w:val="24"/>
           <w:szCs w:val="24"/>
         </w:rPr>
@@ -1832,6 +2042,7 @@
       <w:r>
         <w:rPr>
           <w:rFonts w:ascii="Calibri" w:hAnsi="Calibri" w:cs="Calibri"/>
+          <w:strike/>
           <w:sz w:val="24"/>
           <w:szCs w:val="24"/>
         </w:rPr>
@@ -1840,6 +2051,7 @@
       <w:r>
         <w:rPr>
           <w:rFonts w:ascii="Calibri" w:hAnsi="Calibri" w:cs="Calibri"/>
+          <w:strike/>
           <w:sz w:val="24"/>
           <w:szCs w:val="24"/>
         </w:rPr>
@@ -1849,6 +2061,7 @@
       <w:r>
         <w:rPr>
           <w:rFonts w:ascii="Calibri" w:hAnsi="Calibri" w:cs="Calibri"/>
+          <w:strike/>
           <w:sz w:val="24"/>
           <w:szCs w:val="24"/>
         </w:rPr>
@@ -1858,6 +2071,7 @@
       <w:r>
         <w:rPr>
           <w:rFonts w:ascii="Calibri" w:hAnsi="Calibri" w:cs="Calibri"/>
+          <w:strike/>
           <w:sz w:val="24"/>
           <w:szCs w:val="24"/>
         </w:rPr>
@@ -1867,6 +2081,7 @@
       <w:r>
         <w:rPr>
           <w:rFonts w:ascii="Calibri" w:hAnsi="Calibri" w:cs="Calibri"/>
+          <w:strike/>
           <w:sz w:val="24"/>
           <w:szCs w:val="24"/>
         </w:rPr>
@@ -1876,6 +2091,7 @@
       <w:r>
         <w:rPr>
           <w:rFonts w:ascii="Calibri" w:hAnsi="Calibri" w:cs="Calibri"/>
+          <w:strike/>
           <w:sz w:val="24"/>
           <w:szCs w:val="24"/>
         </w:rPr>
@@ -1885,6 +2101,7 @@
       <w:r>
         <w:rPr>
           <w:rFonts w:ascii="Calibri" w:hAnsi="Calibri" w:cs="Calibri"/>
+          <w:strike/>
           <w:sz w:val="24"/>
           <w:szCs w:val="24"/>
         </w:rPr>
@@ -1894,6 +2111,7 @@
       <w:r>
         <w:rPr>
           <w:rFonts w:ascii="Calibri" w:hAnsi="Calibri" w:cs="Calibri"/>
+          <w:strike/>
           <w:sz w:val="24"/>
           <w:szCs w:val="24"/>
         </w:rPr>
@@ -1903,6 +2121,7 @@
       <w:r>
         <w:rPr>
           <w:rFonts w:ascii="Calibri" w:hAnsi="Calibri" w:cs="Calibri"/>
+          <w:strike/>
           <w:sz w:val="24"/>
           <w:szCs w:val="24"/>
         </w:rPr>
@@ -1916,13 +2135,15 @@
         <w:spacing w:after="0" w:line="240" w:lineRule="auto"/>
         <w:rPr>
           <w:rFonts w:ascii="Calibri" w:hAnsi="Calibri" w:cs="Calibri"/>
-          <w:sz w:val="24"/>
-          <w:szCs w:val="24"/>
-        </w:rPr>
-      </w:pPr>
-      <w:r>
-        <w:rPr>
-          <w:rFonts w:ascii="Calibri" w:hAnsi="Calibri" w:cs="Calibri"/>
+          <w:strike/>
+          <w:sz w:val="24"/>
+          <w:szCs w:val="24"/>
+        </w:rPr>
+      </w:pPr>
+      <w:r>
+        <w:rPr>
+          <w:rFonts w:ascii="Calibri" w:hAnsi="Calibri" w:cs="Calibri"/>
+          <w:strike/>
           <w:sz w:val="24"/>
           <w:szCs w:val="24"/>
         </w:rPr>
@@ -1932,6 +2153,7 @@
       <w:r>
         <w:rPr>
           <w:rFonts w:ascii="Calibri" w:hAnsi="Calibri" w:cs="Calibri"/>
+          <w:strike/>
           <w:sz w:val="24"/>
           <w:szCs w:val="24"/>
         </w:rPr>
@@ -1941,6 +2163,7 @@
       <w:r>
         <w:rPr>
           <w:rFonts w:ascii="Calibri" w:hAnsi="Calibri" w:cs="Calibri"/>
+          <w:strike/>
           <w:sz w:val="24"/>
           <w:szCs w:val="24"/>
         </w:rPr>
@@ -1953,6 +2176,7 @@
         <w:spacing w:after="0" w:line="240" w:lineRule="auto"/>
         <w:rPr>
           <w:rFonts w:ascii="Calibri" w:hAnsi="Calibri" w:cs="Calibri"/>
+          <w:strike/>
           <w:sz w:val="24"/>
           <w:szCs w:val="24"/>
         </w:rPr>
@@ -1964,13 +2188,15 @@
         <w:spacing w:after="0" w:line="240" w:lineRule="auto"/>
         <w:rPr>
           <w:rFonts w:ascii="Calibri" w:hAnsi="Calibri" w:cs="Calibri"/>
-          <w:sz w:val="24"/>
-          <w:szCs w:val="24"/>
-        </w:rPr>
-      </w:pPr>
-      <w:r>
-        <w:rPr>
-          <w:rFonts w:ascii="Calibri" w:hAnsi="Calibri" w:cs="Calibri"/>
+          <w:strike/>
+          <w:sz w:val="24"/>
+          <w:szCs w:val="24"/>
+        </w:rPr>
+      </w:pPr>
+      <w:r>
+        <w:rPr>
+          <w:rFonts w:ascii="Calibri" w:hAnsi="Calibri" w:cs="Calibri"/>
+          <w:strike/>
           <w:sz w:val="24"/>
           <w:szCs w:val="24"/>
         </w:rPr>
@@ -1979,6 +2205,7 @@
       <w:r>
         <w:rPr>
           <w:rFonts w:ascii="Calibri" w:hAnsi="Calibri" w:cs="Calibri"/>
+          <w:strike/>
           <w:sz w:val="24"/>
           <w:szCs w:val="24"/>
         </w:rPr>
@@ -1987,6 +2214,7 @@
       <w:r>
         <w:rPr>
           <w:rFonts w:ascii="Calibri" w:hAnsi="Calibri" w:cs="Calibri"/>
+          <w:strike/>
           <w:sz w:val="24"/>
           <w:szCs w:val="24"/>
         </w:rPr>
@@ -1995,6 +2223,7 @@
       <w:r>
         <w:rPr>
           <w:rFonts w:ascii="Calibri" w:hAnsi="Calibri" w:cs="Calibri"/>
+          <w:strike/>
           <w:sz w:val="24"/>
           <w:szCs w:val="24"/>
         </w:rPr>
@@ -2029,13 +2258,15 @@
         <w:spacing w:after="0" w:line="240" w:lineRule="auto"/>
         <w:rPr>
           <w:rFonts w:ascii="Calibri" w:hAnsi="Calibri" w:cs="Calibri"/>
-          <w:sz w:val="24"/>
-          <w:szCs w:val="24"/>
-        </w:rPr>
-      </w:pPr>
-      <w:r>
-        <w:rPr>
-          <w:rFonts w:ascii="Calibri" w:hAnsi="Calibri" w:cs="Calibri"/>
+          <w:strike/>
+          <w:sz w:val="24"/>
+          <w:szCs w:val="24"/>
+        </w:rPr>
+      </w:pPr>
+      <w:r>
+        <w:rPr>
+          <w:rFonts w:ascii="Calibri" w:hAnsi="Calibri" w:cs="Calibri"/>
+          <w:strike/>
           <w:sz w:val="24"/>
           <w:szCs w:val="24"/>
         </w:rPr>
@@ -2044,6 +2275,7 @@
       <w:r>
         <w:rPr>
           <w:rFonts w:ascii="Calibri" w:hAnsi="Calibri" w:cs="Calibri"/>
+          <w:strike/>
           <w:sz w:val="24"/>
           <w:szCs w:val="24"/>
         </w:rPr>
@@ -2056,13 +2288,15 @@
         <w:spacing w:after="0" w:line="240" w:lineRule="auto"/>
         <w:rPr>
           <w:rFonts w:ascii="Calibri" w:hAnsi="Calibri" w:cs="Calibri"/>
-          <w:sz w:val="24"/>
-          <w:szCs w:val="24"/>
-        </w:rPr>
-      </w:pPr>
-      <w:r>
-        <w:rPr>
-          <w:rFonts w:ascii="Calibri" w:hAnsi="Calibri" w:cs="Calibri"/>
+          <w:strike/>
+          <w:sz w:val="24"/>
+          <w:szCs w:val="24"/>
+        </w:rPr>
+      </w:pPr>
+      <w:r>
+        <w:rPr>
+          <w:rFonts w:ascii="Calibri" w:hAnsi="Calibri" w:cs="Calibri"/>
+          <w:strike/>
           <w:sz w:val="24"/>
           <w:szCs w:val="24"/>
         </w:rPr>
@@ -2073,13 +2307,15 @@
       <w:pPr>
         <w:rPr>
           <w:rFonts w:ascii="Calibri" w:hAnsi="Calibri" w:cs="Calibri"/>
-          <w:sz w:val="24"/>
-          <w:szCs w:val="24"/>
-        </w:rPr>
-      </w:pPr>
-      <w:r>
-        <w:rPr>
-          <w:rFonts w:ascii="Calibri" w:hAnsi="Calibri" w:cs="Calibri"/>
+          <w:strike/>
+          <w:sz w:val="24"/>
+          <w:szCs w:val="24"/>
+        </w:rPr>
+      </w:pPr>
+      <w:r>
+        <w:rPr>
+          <w:rFonts w:ascii="Calibri" w:hAnsi="Calibri" w:cs="Calibri"/>
+          <w:strike/>
           <w:sz w:val="24"/>
           <w:szCs w:val="24"/>
         </w:rPr>
@@ -2097,7 +2333,7 @@
 </file>
 
 <file path=word/styles.xml><?xml version="1.0" encoding="utf-8"?>
-<w:styles xmlns:mc="http://schemas.openxmlformats.org/markup-compatibility/2006" xmlns:r="http://schemas.openxmlformats.org/officeDocument/2006/relationships" xmlns:w="http://schemas.openxmlformats.org/wordprocessingml/2006/main" xmlns:w14="http://schemas.microsoft.com/office/word/2010/wordml" xmlns:w15="http://schemas.microsoft.com/office/word/2012/wordml" xmlns:w16se="http://schemas.microsoft.com/office/word/2015/wordml/symex" mc:Ignorable="w14 w15 w16se">
+<w:styles xmlns:mc="http://schemas.openxmlformats.org/markup-compatibility/2006" xmlns:r="http://schemas.openxmlformats.org/officeDocument/2006/relationships" xmlns:w="http://schemas.openxmlformats.org/wordprocessingml/2006/main" xmlns:w14="http://schemas.microsoft.com/office/word/2010/wordml" xmlns:w15="http://schemas.microsoft.com/office/word/2012/wordml" mc:Ignorable="w14 w15">
   <w:docDefaults>
     <w:rPrDefault>
       <w:rPr>
@@ -2113,7 +2349,7 @@
       </w:pPr>
     </w:pPrDefault>
   </w:docDefaults>
-  <w:latentStyles w:defLockedState="0" w:defUIPriority="99" w:defSemiHidden="0" w:defUnhideWhenUsed="0" w:defQFormat="0" w:count="372">
+  <w:latentStyles w:defLockedState="0" w:defUIPriority="99" w:defSemiHidden="0" w:defUnhideWhenUsed="0" w:defQFormat="0" w:count="380">
     <w:lsdException w:name="Normal" w:uiPriority="0" w:qFormat="1"/>
     <w:lsdException w:name="heading 1" w:uiPriority="9" w:qFormat="1"/>
     <w:lsdException w:name="heading 2" w:semiHidden="1" w:uiPriority="9" w:unhideWhenUsed="1" w:qFormat="1"/>
@@ -2485,7 +2721,6 @@
     <w:lsdException w:name="List Table 5 Dark Accent 6" w:uiPriority="50"/>
     <w:lsdException w:name="List Table 6 Colorful Accent 6" w:uiPriority="51"/>
     <w:lsdException w:name="List Table 7 Colorful Accent 6" w:uiPriority="52"/>
-    <w:lsdException w:name="Mention" w:semiHidden="1" w:unhideWhenUsed="1"/>
   </w:latentStyles>
   <w:style w:type="paragraph" w:default="1" w:styleId="Normal">
     <w:name w:val="Normal"/>

</xml_diff>